<commit_message>
Add visual of docx in html render
-fix offset on input/output docx
-fix render style of heading in html render
-fix the case of <p><br></p>
-split js fonction in severals files
-added fields in db in consequence
</commit_message>
<xml_diff>
--- a/fileproject/2/python.docx
+++ b/fileproject/2/python.docx
@@ -2,54 +2,147 @@
 <file path=word/document.xml><?xml version="1.0" encoding="utf-8"?>
 <w:document xmlns:wpc="http://schemas.microsoft.com/office/word/2010/wordprocessingCanvas" xmlns:cx="http://schemas.microsoft.com/office/drawing/2014/chartex" xmlns:cx1="http://schemas.microsoft.com/office/drawing/2015/9/8/chartex" xmlns:cx2="http://schemas.microsoft.com/office/drawing/2015/10/21/chartex" xmlns:cx3="http://schemas.microsoft.com/office/drawing/2016/5/9/chartex" xmlns:cx4="http://schemas.microsoft.com/office/drawing/2016/5/10/chartex" xmlns:cx5="http://schemas.microsoft.com/office/drawing/2016/5/11/chartex" xmlns:cx6="http://schemas.microsoft.com/office/drawing/2016/5/12/chartex" xmlns:cx7="http://schemas.microsoft.com/office/drawing/2016/5/13/chartex" xmlns:cx8="http://schemas.microsoft.com/office/drawing/2016/5/14/chartex" xmlns:mc="http://schemas.openxmlformats.org/markup-compatibility/2006" xmlns:aink="http://schemas.microsoft.com/office/drawing/2016/ink" xmlns:am3d="http://schemas.microsoft.com/office/drawing/2017/model3d" xmlns:o="urn:schemas-microsoft-com:office:office" xmlns:r="http://schemas.openxmlformats.org/officeDocument/2006/relationships" xmlns:m="http://schemas.openxmlformats.org/officeDocument/2006/math" xmlns:v="urn:schemas-microsoft-com:vml" xmlns:wp14="http://schemas.microsoft.com/office/word/2010/wordprocessingDrawing" xmlns:wp="http://schemas.openxmlformats.org/drawingml/2006/wordprocessingDrawing" xmlns:w10="urn:schemas-microsoft-com:office:word" xmlns:w="http://schemas.openxmlformats.org/wordprocessingml/2006/main" xmlns:w14="http://schemas.microsoft.com/office/word/2010/wordml" xmlns:w15="http://schemas.microsoft.com/office/word/2012/wordml" xmlns:w16cex="http://schemas.microsoft.com/office/word/2018/wordml/cex" xmlns:w16cid="http://schemas.microsoft.com/office/word/2016/wordml/cid" xmlns:w16="http://schemas.microsoft.com/office/word/2018/wordml" xmlns:w16sdtdh="http://schemas.microsoft.com/office/word/2020/wordml/sdtdatahash" xmlns:w16se="http://schemas.microsoft.com/office/word/2015/wordml/symex" xmlns:wpg="http://schemas.microsoft.com/office/word/2010/wordprocessingGroup" xmlns:wpi="http://schemas.microsoft.com/office/word/2010/wordprocessingInk" xmlns:wne="http://schemas.microsoft.com/office/word/2006/wordml" xmlns:wps="http://schemas.microsoft.com/office/word/2010/wordprocessingShape" mc:Ignorable="w14 w15 w16se w16cid w16 w16cex w16sdtdh wp14">
   <w:body>
-    <w:p>
-      <w:r>
-        <w:t>Dans CMD :</w:t>
-      </w:r>
-    </w:p>
-    <w:p>
+    <w:bookmarkStart w:id="0" w:name="Top_of_prologue_html"/>
+    <w:p>
+      <w:pPr>
+        <w:pStyle w:val="Heading1"/>
+        <w:spacing w:after="240"/>
+      </w:pPr>
+      <w:r>
+        <w:fldChar w:fldCharType="begin"/>
+      </w:r>
+      <w:r>
+        <w:instrText xml:space="preserve"> HYPERLINK \l "PROLOGUE" \h </w:instrText>
+      </w:r>
+      <w:r>
+        <w:fldChar w:fldCharType="separate"/>
+      </w:r>
+      <w:r>
+        <w:t>PROLOGUE</w:t>
+      </w:r>
+      <w:r>
+        <w:fldChar w:fldCharType="end"/>
+      </w:r>
+      <w:bookmarkEnd w:id="0"/>
+    </w:p>
+    <w:p>
+      <w:pPr>
+        <w:ind w:firstLine="360"/>
+      </w:pPr>
+      <w:r>
+        <w:t>The question of how long someone believed in Santa Claus is a worthless topic that would never come up in idle conversation. Having said that, if you’re going to ask me how much of my childhood I spent believing in an old man in a red suit, I can confidently say that I never believed in him to begin with</w:t>
+      </w:r>
+    </w:p>
+    <w:p>
+      <w:pPr>
+        <w:ind w:firstLine="360"/>
+        <w:jc w:val="left"/>
+      </w:pPr>
+      <w:r>
+        <w:t>I knew that the Santa at the preschool Christmas pageant was just a fake. Digging into my memories, I’m pretty sure that the other kids watching our principal dressed up as Santa didn’t think he was real either.</w:t>
+      </w:r>
+    </w:p>
+    <w:p>
+      <w:pPr>
+        <w:ind w:firstLine="360"/>
+      </w:pPr>
+      <w:r>
+        <w:t xml:space="preserve">I was a precocious child who didn’t need to see Mommy kissing Santa Claus to question the existence of an old man who only worked on Christmas. However, I wouldn’t realize that aliens, time travelers, ghosts, demons, espers, and evil organizations and the heroes that battle them in cartoons, monster movies, and comics were made up until </w:t>
+      </w:r>
       <w:proofErr w:type="spellStart"/>
       <w:r>
-        <w:t>py</w:t>
+        <w:t>some time</w:t>
       </w:r>
       <w:proofErr w:type="spellEnd"/>
       <w:r>
-        <w:t xml:space="preserve"> -m </w:t>
-      </w:r>
-      <w:proofErr w:type="spellStart"/>
-      <w:r>
-        <w:t>pip</w:t>
-      </w:r>
-      <w:proofErr w:type="spellEnd"/>
-      <w:r>
-        <w:t xml:space="preserve"> </w:t>
-      </w:r>
-      <w:proofErr w:type="spellStart"/>
-      <w:r>
-        <w:t>install</w:t>
-      </w:r>
-      <w:proofErr w:type="spellEnd"/>
-      <w:r>
-        <w:t xml:space="preserve"> </w:t>
-      </w:r>
-      <w:r>
-        <w:t>[</w:t>
-      </w:r>
-      <w:proofErr w:type="spellStart"/>
-      <w:r>
-        <w:t>nomdepaquet</w:t>
-      </w:r>
-      <w:proofErr w:type="spellEnd"/>
-      <w:r>
-        <w:t>]</w:t>
-      </w:r>
-    </w:p>
-    <w:p>
-      <w:r>
-        <w:t>c’est tout !</w:t>
-      </w:r>
+        <w:t xml:space="preserve"> later.</w:t>
+      </w:r>
+    </w:p>
+    <w:p>
+      <w:pPr>
+        <w:ind w:firstLine="360"/>
+      </w:pPr>
+      <w:r>
+        <w:t>No, I had probably already realized the truth. I just didn’t want to admit it.</w:t>
+      </w:r>
+    </w:p>
+    <w:p>
+      <w:pPr>
+        <w:ind w:firstLine="360"/>
+        <w:jc w:val="left"/>
+      </w:pPr>
+      <w:r>
+        <w:t>Deep in my heart, I wished that aliens, time travelers, ghosts, demons, evil organizations, or espers might just pop up in front of me one day.</w:t>
+      </w:r>
+    </w:p>
+    <w:p>
+      <w:pPr>
+        <w:ind w:firstLine="360"/>
+      </w:pPr>
+      <w:r>
+        <w:t>Compared to the ordinary world I wake up in every morning, the worlds depicted in cartoons, monster movies, and comics have a certain charm to them.</w:t>
+      </w:r>
+    </w:p>
+    <w:p>
+      <w:pPr>
+        <w:ind w:firstLine="360"/>
+      </w:pPr>
+      <w:r>
+        <w:t>I wished I could have been born into one of those worlds!</w:t>
+      </w:r>
+    </w:p>
+    <w:p>
+      <w:pPr>
+        <w:ind w:firstLine="360"/>
+      </w:pPr>
+      <w:r>
+        <w:t>Saving a girl who’s been kidnapped by aliens and imprisoned within a huge, transparent pea shell. Repelling a laser-wielding time traveler trying to change history armed only with my courage and wits. Taking out evil spirits and demons with a single incantation. Engaging in psychic battles with espers from a secret organization. Those were the kinds of things I wanted to do!</w:t>
+      </w:r>
+    </w:p>
+    <w:p>
+      <w:pPr>
+        <w:ind w:firstLine="360"/>
+      </w:pPr>
+      <w:r>
+        <w:t xml:space="preserve">Wait a minute. Assuming that aliens, etc. were actually to attack, without having any particular special powers, I would have no way to do battle with them. </w:t>
+      </w:r>
+      <w:proofErr w:type="gramStart"/>
+      <w:r>
+        <w:t>So</w:t>
+      </w:r>
+      <w:proofErr w:type="gramEnd"/>
+      <w:r>
+        <w:t xml:space="preserve"> I did some brainstorming.</w:t>
+      </w:r>
+    </w:p>
+    <w:p>
+      <w:pPr>
+        <w:ind w:firstLine="360"/>
+      </w:pPr>
+      <w:r>
+        <w:t>A mysterious transfer student suddenly arrives in my class one day. That student turns out to actually be an alien or time traveler or something along those lines with unknown powers. Then, the student happens to be fighting against some evil gang and I just happen to get caught up in that fight. The other student is the main one doing the fighting. I’m just a sidekick. Hey, that sounds cool. Damn, I’m smart.</w:t>
+      </w:r>
+    </w:p>
+    <w:p>
+      <w:pPr>
+        <w:ind w:firstLine="360"/>
+      </w:pPr>
+      <w:r>
+        <w:t>Or how about this? I’ll just go with suddenly waking up one day with special powers—telepathy or psychokinesis or the like. It turns out there are a bunch of other people with special powers. Naturally, there are organizations recruiting such people. Members of a heroic organization come for me and I end up joining them in their battle against evil espers seeking world domination.</w:t>
+      </w:r>
+    </w:p>
+    <w:p>
+      <w:pPr>
+        <w:ind w:firstLine="360"/>
+      </w:pPr>
     </w:p>
     <w:sectPr>
+      <w:headerReference w:type="even" r:id="rId6"/>
+      <w:headerReference w:type="default" r:id="rId7"/>
+      <w:footerReference w:type="even" r:id="rId8"/>
+      <w:footerReference w:type="default" r:id="rId9"/>
+      <w:headerReference w:type="first" r:id="rId10"/>
+      <w:footerReference w:type="first" r:id="rId11"/>
       <w:pgSz w:w="11906" w:h="16838"/>
       <w:pgMar w:top="1440" w:right="1440" w:bottom="1440" w:left="1440" w:header="708" w:footer="708" w:gutter="0"/>
       <w:cols w:space="708"/>
@@ -57,6 +150,126 @@
     </w:sectPr>
   </w:body>
 </w:document>
+</file>
+
+<file path=word/endnotes.xml><?xml version="1.0" encoding="utf-8"?>
+<w:endnotes xmlns:wpc="http://schemas.microsoft.com/office/word/2010/wordprocessingCanvas" xmlns:cx="http://schemas.microsoft.com/office/drawing/2014/chartex" xmlns:cx1="http://schemas.microsoft.com/office/drawing/2015/9/8/chartex" xmlns:cx2="http://schemas.microsoft.com/office/drawing/2015/10/21/chartex" xmlns:cx3="http://schemas.microsoft.com/office/drawing/2016/5/9/chartex" xmlns:cx4="http://schemas.microsoft.com/office/drawing/2016/5/10/chartex" xmlns:cx5="http://schemas.microsoft.com/office/drawing/2016/5/11/chartex" xmlns:cx6="http://schemas.microsoft.com/office/drawing/2016/5/12/chartex" xmlns:cx7="http://schemas.microsoft.com/office/drawing/2016/5/13/chartex" xmlns:cx8="http://schemas.microsoft.com/office/drawing/2016/5/14/chartex" xmlns:mc="http://schemas.openxmlformats.org/markup-compatibility/2006" xmlns:aink="http://schemas.microsoft.com/office/drawing/2016/ink" xmlns:am3d="http://schemas.microsoft.com/office/drawing/2017/model3d" xmlns:o="urn:schemas-microsoft-com:office:office" xmlns:r="http://schemas.openxmlformats.org/officeDocument/2006/relationships" xmlns:m="http://schemas.openxmlformats.org/officeDocument/2006/math" xmlns:v="urn:schemas-microsoft-com:vml" xmlns:wp14="http://schemas.microsoft.com/office/word/2010/wordprocessingDrawing" xmlns:wp="http://schemas.openxmlformats.org/drawingml/2006/wordprocessingDrawing" xmlns:w10="urn:schemas-microsoft-com:office:word" xmlns:w="http://schemas.openxmlformats.org/wordprocessingml/2006/main" xmlns:w14="http://schemas.microsoft.com/office/word/2010/wordml" xmlns:w15="http://schemas.microsoft.com/office/word/2012/wordml" xmlns:w16cex="http://schemas.microsoft.com/office/word/2018/wordml/cex" xmlns:w16cid="http://schemas.microsoft.com/office/word/2016/wordml/cid" xmlns:w16="http://schemas.microsoft.com/office/word/2018/wordml" xmlns:w16sdtdh="http://schemas.microsoft.com/office/word/2020/wordml/sdtdatahash" xmlns:w16se="http://schemas.microsoft.com/office/word/2015/wordml/symex" xmlns:wpg="http://schemas.microsoft.com/office/word/2010/wordprocessingGroup" xmlns:wpi="http://schemas.microsoft.com/office/word/2010/wordprocessingInk" xmlns:wne="http://schemas.microsoft.com/office/word/2006/wordml" xmlns:wps="http://schemas.microsoft.com/office/word/2010/wordprocessingShape" mc:Ignorable="w14 w15 w16se w16cid w16 w16cex w16sdtdh wp14">
+  <w:endnote w:type="separator" w:id="-1">
+    <w:p>
+      <w:pPr>
+        <w:spacing w:line="240" w:lineRule="auto"/>
+        <w:ind w:firstLine="360"/>
+      </w:pPr>
+      <w:r>
+        <w:separator/>
+      </w:r>
+    </w:p>
+  </w:endnote>
+  <w:endnote w:type="continuationSeparator" w:id="0">
+    <w:p>
+      <w:pPr>
+        <w:spacing w:line="240" w:lineRule="auto"/>
+        <w:ind w:firstLine="360"/>
+      </w:pPr>
+      <w:r>
+        <w:continuationSeparator/>
+      </w:r>
+    </w:p>
+  </w:endnote>
+</w:endnotes>
+</file>
+
+<file path=word/footer1.xml><?xml version="1.0" encoding="utf-8"?>
+<w:ftr xmlns:wpc="http://schemas.microsoft.com/office/word/2010/wordprocessingCanvas" xmlns:cx="http://schemas.microsoft.com/office/drawing/2014/chartex" xmlns:cx1="http://schemas.microsoft.com/office/drawing/2015/9/8/chartex" xmlns:cx2="http://schemas.microsoft.com/office/drawing/2015/10/21/chartex" xmlns:cx3="http://schemas.microsoft.com/office/drawing/2016/5/9/chartex" xmlns:cx4="http://schemas.microsoft.com/office/drawing/2016/5/10/chartex" xmlns:cx5="http://schemas.microsoft.com/office/drawing/2016/5/11/chartex" xmlns:cx6="http://schemas.microsoft.com/office/drawing/2016/5/12/chartex" xmlns:cx7="http://schemas.microsoft.com/office/drawing/2016/5/13/chartex" xmlns:cx8="http://schemas.microsoft.com/office/drawing/2016/5/14/chartex" xmlns:mc="http://schemas.openxmlformats.org/markup-compatibility/2006" xmlns:aink="http://schemas.microsoft.com/office/drawing/2016/ink" xmlns:am3d="http://schemas.microsoft.com/office/drawing/2017/model3d" xmlns:o="urn:schemas-microsoft-com:office:office" xmlns:r="http://schemas.openxmlformats.org/officeDocument/2006/relationships" xmlns:m="http://schemas.openxmlformats.org/officeDocument/2006/math" xmlns:v="urn:schemas-microsoft-com:vml" xmlns:wp14="http://schemas.microsoft.com/office/word/2010/wordprocessingDrawing" xmlns:wp="http://schemas.openxmlformats.org/drawingml/2006/wordprocessingDrawing" xmlns:w10="urn:schemas-microsoft-com:office:word" xmlns:w="http://schemas.openxmlformats.org/wordprocessingml/2006/main" xmlns:w14="http://schemas.microsoft.com/office/word/2010/wordml" xmlns:w15="http://schemas.microsoft.com/office/word/2012/wordml" xmlns:w16cex="http://schemas.microsoft.com/office/word/2018/wordml/cex" xmlns:w16cid="http://schemas.microsoft.com/office/word/2016/wordml/cid" xmlns:w16="http://schemas.microsoft.com/office/word/2018/wordml" xmlns:w16sdtdh="http://schemas.microsoft.com/office/word/2020/wordml/sdtdatahash" xmlns:w16se="http://schemas.microsoft.com/office/word/2015/wordml/symex" xmlns:wpg="http://schemas.microsoft.com/office/word/2010/wordprocessingGroup" xmlns:wpi="http://schemas.microsoft.com/office/word/2010/wordprocessingInk" xmlns:wne="http://schemas.microsoft.com/office/word/2006/wordml" xmlns:wps="http://schemas.microsoft.com/office/word/2010/wordprocessingShape" mc:Ignorable="w14 w15 w16se w16cid w16 w16cex w16sdtdh wp14">
+  <w:p>
+    <w:pPr>
+      <w:pStyle w:val="Footer"/>
+      <w:ind w:firstLine="360"/>
+    </w:pPr>
+  </w:p>
+</w:ftr>
+</file>
+
+<file path=word/footer2.xml><?xml version="1.0" encoding="utf-8"?>
+<w:ftr xmlns:wpc="http://schemas.microsoft.com/office/word/2010/wordprocessingCanvas" xmlns:cx="http://schemas.microsoft.com/office/drawing/2014/chartex" xmlns:cx1="http://schemas.microsoft.com/office/drawing/2015/9/8/chartex" xmlns:cx2="http://schemas.microsoft.com/office/drawing/2015/10/21/chartex" xmlns:cx3="http://schemas.microsoft.com/office/drawing/2016/5/9/chartex" xmlns:cx4="http://schemas.microsoft.com/office/drawing/2016/5/10/chartex" xmlns:cx5="http://schemas.microsoft.com/office/drawing/2016/5/11/chartex" xmlns:cx6="http://schemas.microsoft.com/office/drawing/2016/5/12/chartex" xmlns:cx7="http://schemas.microsoft.com/office/drawing/2016/5/13/chartex" xmlns:cx8="http://schemas.microsoft.com/office/drawing/2016/5/14/chartex" xmlns:mc="http://schemas.openxmlformats.org/markup-compatibility/2006" xmlns:aink="http://schemas.microsoft.com/office/drawing/2016/ink" xmlns:am3d="http://schemas.microsoft.com/office/drawing/2017/model3d" xmlns:o="urn:schemas-microsoft-com:office:office" xmlns:r="http://schemas.openxmlformats.org/officeDocument/2006/relationships" xmlns:m="http://schemas.openxmlformats.org/officeDocument/2006/math" xmlns:v="urn:schemas-microsoft-com:vml" xmlns:wp14="http://schemas.microsoft.com/office/word/2010/wordprocessingDrawing" xmlns:wp="http://schemas.openxmlformats.org/drawingml/2006/wordprocessingDrawing" xmlns:w10="urn:schemas-microsoft-com:office:word" xmlns:w="http://schemas.openxmlformats.org/wordprocessingml/2006/main" xmlns:w14="http://schemas.microsoft.com/office/word/2010/wordml" xmlns:w15="http://schemas.microsoft.com/office/word/2012/wordml" xmlns:w16cex="http://schemas.microsoft.com/office/word/2018/wordml/cex" xmlns:w16cid="http://schemas.microsoft.com/office/word/2016/wordml/cid" xmlns:w16="http://schemas.microsoft.com/office/word/2018/wordml" xmlns:w16sdtdh="http://schemas.microsoft.com/office/word/2020/wordml/sdtdatahash" xmlns:w16se="http://schemas.microsoft.com/office/word/2015/wordml/symex" xmlns:wpg="http://schemas.microsoft.com/office/word/2010/wordprocessingGroup" xmlns:wpi="http://schemas.microsoft.com/office/word/2010/wordprocessingInk" xmlns:wne="http://schemas.microsoft.com/office/word/2006/wordml" xmlns:wps="http://schemas.microsoft.com/office/word/2010/wordprocessingShape" mc:Ignorable="w14 w15 w16se w16cid w16 w16cex w16sdtdh wp14">
+  <w:p>
+    <w:pPr>
+      <w:pStyle w:val="Footer"/>
+      <w:ind w:firstLine="360"/>
+    </w:pPr>
+  </w:p>
+</w:ftr>
+</file>
+
+<file path=word/footer3.xml><?xml version="1.0" encoding="utf-8"?>
+<w:ftr xmlns:wpc="http://schemas.microsoft.com/office/word/2010/wordprocessingCanvas" xmlns:cx="http://schemas.microsoft.com/office/drawing/2014/chartex" xmlns:cx1="http://schemas.microsoft.com/office/drawing/2015/9/8/chartex" xmlns:cx2="http://schemas.microsoft.com/office/drawing/2015/10/21/chartex" xmlns:cx3="http://schemas.microsoft.com/office/drawing/2016/5/9/chartex" xmlns:cx4="http://schemas.microsoft.com/office/drawing/2016/5/10/chartex" xmlns:cx5="http://schemas.microsoft.com/office/drawing/2016/5/11/chartex" xmlns:cx6="http://schemas.microsoft.com/office/drawing/2016/5/12/chartex" xmlns:cx7="http://schemas.microsoft.com/office/drawing/2016/5/13/chartex" xmlns:cx8="http://schemas.microsoft.com/office/drawing/2016/5/14/chartex" xmlns:mc="http://schemas.openxmlformats.org/markup-compatibility/2006" xmlns:aink="http://schemas.microsoft.com/office/drawing/2016/ink" xmlns:am3d="http://schemas.microsoft.com/office/drawing/2017/model3d" xmlns:o="urn:schemas-microsoft-com:office:office" xmlns:r="http://schemas.openxmlformats.org/officeDocument/2006/relationships" xmlns:m="http://schemas.openxmlformats.org/officeDocument/2006/math" xmlns:v="urn:schemas-microsoft-com:vml" xmlns:wp14="http://schemas.microsoft.com/office/word/2010/wordprocessingDrawing" xmlns:wp="http://schemas.openxmlformats.org/drawingml/2006/wordprocessingDrawing" xmlns:w10="urn:schemas-microsoft-com:office:word" xmlns:w="http://schemas.openxmlformats.org/wordprocessingml/2006/main" xmlns:w14="http://schemas.microsoft.com/office/word/2010/wordml" xmlns:w15="http://schemas.microsoft.com/office/word/2012/wordml" xmlns:w16cex="http://schemas.microsoft.com/office/word/2018/wordml/cex" xmlns:w16cid="http://schemas.microsoft.com/office/word/2016/wordml/cid" xmlns:w16="http://schemas.microsoft.com/office/word/2018/wordml" xmlns:w16sdtdh="http://schemas.microsoft.com/office/word/2020/wordml/sdtdatahash" xmlns:w16se="http://schemas.microsoft.com/office/word/2015/wordml/symex" xmlns:wpg="http://schemas.microsoft.com/office/word/2010/wordprocessingGroup" xmlns:wpi="http://schemas.microsoft.com/office/word/2010/wordprocessingInk" xmlns:wne="http://schemas.microsoft.com/office/word/2006/wordml" xmlns:wps="http://schemas.microsoft.com/office/word/2010/wordprocessingShape" mc:Ignorable="w14 w15 w16se w16cid w16 w16cex w16sdtdh wp14">
+  <w:p>
+    <w:pPr>
+      <w:pStyle w:val="Footer"/>
+      <w:ind w:firstLine="360"/>
+    </w:pPr>
+  </w:p>
+</w:ftr>
+</file>
+
+<file path=word/footnotes.xml><?xml version="1.0" encoding="utf-8"?>
+<w:footnotes xmlns:wpc="http://schemas.microsoft.com/office/word/2010/wordprocessingCanvas" xmlns:cx="http://schemas.microsoft.com/office/drawing/2014/chartex" xmlns:cx1="http://schemas.microsoft.com/office/drawing/2015/9/8/chartex" xmlns:cx2="http://schemas.microsoft.com/office/drawing/2015/10/21/chartex" xmlns:cx3="http://schemas.microsoft.com/office/drawing/2016/5/9/chartex" xmlns:cx4="http://schemas.microsoft.com/office/drawing/2016/5/10/chartex" xmlns:cx5="http://schemas.microsoft.com/office/drawing/2016/5/11/chartex" xmlns:cx6="http://schemas.microsoft.com/office/drawing/2016/5/12/chartex" xmlns:cx7="http://schemas.microsoft.com/office/drawing/2016/5/13/chartex" xmlns:cx8="http://schemas.microsoft.com/office/drawing/2016/5/14/chartex" xmlns:mc="http://schemas.openxmlformats.org/markup-compatibility/2006" xmlns:aink="http://schemas.microsoft.com/office/drawing/2016/ink" xmlns:am3d="http://schemas.microsoft.com/office/drawing/2017/model3d" xmlns:o="urn:schemas-microsoft-com:office:office" xmlns:r="http://schemas.openxmlformats.org/officeDocument/2006/relationships" xmlns:m="http://schemas.openxmlformats.org/officeDocument/2006/math" xmlns:v="urn:schemas-microsoft-com:vml" xmlns:wp14="http://schemas.microsoft.com/office/word/2010/wordprocessingDrawing" xmlns:wp="http://schemas.openxmlformats.org/drawingml/2006/wordprocessingDrawing" xmlns:w10="urn:schemas-microsoft-com:office:word" xmlns:w="http://schemas.openxmlformats.org/wordprocessingml/2006/main" xmlns:w14="http://schemas.microsoft.com/office/word/2010/wordml" xmlns:w15="http://schemas.microsoft.com/office/word/2012/wordml" xmlns:w16cex="http://schemas.microsoft.com/office/word/2018/wordml/cex" xmlns:w16cid="http://schemas.microsoft.com/office/word/2016/wordml/cid" xmlns:w16="http://schemas.microsoft.com/office/word/2018/wordml" xmlns:w16sdtdh="http://schemas.microsoft.com/office/word/2020/wordml/sdtdatahash" xmlns:w16se="http://schemas.microsoft.com/office/word/2015/wordml/symex" xmlns:wpg="http://schemas.microsoft.com/office/word/2010/wordprocessingGroup" xmlns:wpi="http://schemas.microsoft.com/office/word/2010/wordprocessingInk" xmlns:wne="http://schemas.microsoft.com/office/word/2006/wordml" xmlns:wps="http://schemas.microsoft.com/office/word/2010/wordprocessingShape" mc:Ignorable="w14 w15 w16se w16cid w16 w16cex w16sdtdh wp14">
+  <w:footnote w:type="separator" w:id="-1">
+    <w:p>
+      <w:pPr>
+        <w:spacing w:line="240" w:lineRule="auto"/>
+        <w:ind w:firstLine="360"/>
+      </w:pPr>
+      <w:r>
+        <w:separator/>
+      </w:r>
+    </w:p>
+  </w:footnote>
+  <w:footnote w:type="continuationSeparator" w:id="0">
+    <w:p>
+      <w:pPr>
+        <w:spacing w:line="240" w:lineRule="auto"/>
+        <w:ind w:firstLine="360"/>
+      </w:pPr>
+      <w:r>
+        <w:continuationSeparator/>
+      </w:r>
+    </w:p>
+  </w:footnote>
+</w:footnotes>
+</file>
+
+<file path=word/header1.xml><?xml version="1.0" encoding="utf-8"?>
+<w:hdr xmlns:wpc="http://schemas.microsoft.com/office/word/2010/wordprocessingCanvas" xmlns:cx="http://schemas.microsoft.com/office/drawing/2014/chartex" xmlns:cx1="http://schemas.microsoft.com/office/drawing/2015/9/8/chartex" xmlns:cx2="http://schemas.microsoft.com/office/drawing/2015/10/21/chartex" xmlns:cx3="http://schemas.microsoft.com/office/drawing/2016/5/9/chartex" xmlns:cx4="http://schemas.microsoft.com/office/drawing/2016/5/10/chartex" xmlns:cx5="http://schemas.microsoft.com/office/drawing/2016/5/11/chartex" xmlns:cx6="http://schemas.microsoft.com/office/drawing/2016/5/12/chartex" xmlns:cx7="http://schemas.microsoft.com/office/drawing/2016/5/13/chartex" xmlns:cx8="http://schemas.microsoft.com/office/drawing/2016/5/14/chartex" xmlns:mc="http://schemas.openxmlformats.org/markup-compatibility/2006" xmlns:aink="http://schemas.microsoft.com/office/drawing/2016/ink" xmlns:am3d="http://schemas.microsoft.com/office/drawing/2017/model3d" xmlns:o="urn:schemas-microsoft-com:office:office" xmlns:r="http://schemas.openxmlformats.org/officeDocument/2006/relationships" xmlns:m="http://schemas.openxmlformats.org/officeDocument/2006/math" xmlns:v="urn:schemas-microsoft-com:vml" xmlns:wp14="http://schemas.microsoft.com/office/word/2010/wordprocessingDrawing" xmlns:wp="http://schemas.openxmlformats.org/drawingml/2006/wordprocessingDrawing" xmlns:w10="urn:schemas-microsoft-com:office:word" xmlns:w="http://schemas.openxmlformats.org/wordprocessingml/2006/main" xmlns:w14="http://schemas.microsoft.com/office/word/2010/wordml" xmlns:w15="http://schemas.microsoft.com/office/word/2012/wordml" xmlns:w16cex="http://schemas.microsoft.com/office/word/2018/wordml/cex" xmlns:w16cid="http://schemas.microsoft.com/office/word/2016/wordml/cid" xmlns:w16="http://schemas.microsoft.com/office/word/2018/wordml" xmlns:w16sdtdh="http://schemas.microsoft.com/office/word/2020/wordml/sdtdatahash" xmlns:w16se="http://schemas.microsoft.com/office/word/2015/wordml/symex" xmlns:wpg="http://schemas.microsoft.com/office/word/2010/wordprocessingGroup" xmlns:wpi="http://schemas.microsoft.com/office/word/2010/wordprocessingInk" xmlns:wne="http://schemas.microsoft.com/office/word/2006/wordml" xmlns:wps="http://schemas.microsoft.com/office/word/2010/wordprocessingShape" mc:Ignorable="w14 w15 w16se w16cid w16 w16cex w16sdtdh wp14">
+  <w:p>
+    <w:pPr>
+      <w:pStyle w:val="Header"/>
+      <w:ind w:firstLine="360"/>
+    </w:pPr>
+  </w:p>
+</w:hdr>
+</file>
+
+<file path=word/header2.xml><?xml version="1.0" encoding="utf-8"?>
+<w:hdr xmlns:wpc="http://schemas.microsoft.com/office/word/2010/wordprocessingCanvas" xmlns:cx="http://schemas.microsoft.com/office/drawing/2014/chartex" xmlns:cx1="http://schemas.microsoft.com/office/drawing/2015/9/8/chartex" xmlns:cx2="http://schemas.microsoft.com/office/drawing/2015/10/21/chartex" xmlns:cx3="http://schemas.microsoft.com/office/drawing/2016/5/9/chartex" xmlns:cx4="http://schemas.microsoft.com/office/drawing/2016/5/10/chartex" xmlns:cx5="http://schemas.microsoft.com/office/drawing/2016/5/11/chartex" xmlns:cx6="http://schemas.microsoft.com/office/drawing/2016/5/12/chartex" xmlns:cx7="http://schemas.microsoft.com/office/drawing/2016/5/13/chartex" xmlns:cx8="http://schemas.microsoft.com/office/drawing/2016/5/14/chartex" xmlns:mc="http://schemas.openxmlformats.org/markup-compatibility/2006" xmlns:aink="http://schemas.microsoft.com/office/drawing/2016/ink" xmlns:am3d="http://schemas.microsoft.com/office/drawing/2017/model3d" xmlns:o="urn:schemas-microsoft-com:office:office" xmlns:r="http://schemas.openxmlformats.org/officeDocument/2006/relationships" xmlns:m="http://schemas.openxmlformats.org/officeDocument/2006/math" xmlns:v="urn:schemas-microsoft-com:vml" xmlns:wp14="http://schemas.microsoft.com/office/word/2010/wordprocessingDrawing" xmlns:wp="http://schemas.openxmlformats.org/drawingml/2006/wordprocessingDrawing" xmlns:w10="urn:schemas-microsoft-com:office:word" xmlns:w="http://schemas.openxmlformats.org/wordprocessingml/2006/main" xmlns:w14="http://schemas.microsoft.com/office/word/2010/wordml" xmlns:w15="http://schemas.microsoft.com/office/word/2012/wordml" xmlns:w16cex="http://schemas.microsoft.com/office/word/2018/wordml/cex" xmlns:w16cid="http://schemas.microsoft.com/office/word/2016/wordml/cid" xmlns:w16="http://schemas.microsoft.com/office/word/2018/wordml" xmlns:w16sdtdh="http://schemas.microsoft.com/office/word/2020/wordml/sdtdatahash" xmlns:w16se="http://schemas.microsoft.com/office/word/2015/wordml/symex" xmlns:wpg="http://schemas.microsoft.com/office/word/2010/wordprocessingGroup" xmlns:wpi="http://schemas.microsoft.com/office/word/2010/wordprocessingInk" xmlns:wne="http://schemas.microsoft.com/office/word/2006/wordml" xmlns:wps="http://schemas.microsoft.com/office/word/2010/wordprocessingShape" mc:Ignorable="w14 w15 w16se w16cid w16 w16cex w16sdtdh wp14">
+  <w:p>
+    <w:pPr>
+      <w:pStyle w:val="Header"/>
+      <w:ind w:firstLine="360"/>
+    </w:pPr>
+  </w:p>
+</w:hdr>
+</file>
+
+<file path=word/header3.xml><?xml version="1.0" encoding="utf-8"?>
+<w:hdr xmlns:wpc="http://schemas.microsoft.com/office/word/2010/wordprocessingCanvas" xmlns:cx="http://schemas.microsoft.com/office/drawing/2014/chartex" xmlns:cx1="http://schemas.microsoft.com/office/drawing/2015/9/8/chartex" xmlns:cx2="http://schemas.microsoft.com/office/drawing/2015/10/21/chartex" xmlns:cx3="http://schemas.microsoft.com/office/drawing/2016/5/9/chartex" xmlns:cx4="http://schemas.microsoft.com/office/drawing/2016/5/10/chartex" xmlns:cx5="http://schemas.microsoft.com/office/drawing/2016/5/11/chartex" xmlns:cx6="http://schemas.microsoft.com/office/drawing/2016/5/12/chartex" xmlns:cx7="http://schemas.microsoft.com/office/drawing/2016/5/13/chartex" xmlns:cx8="http://schemas.microsoft.com/office/drawing/2016/5/14/chartex" xmlns:mc="http://schemas.openxmlformats.org/markup-compatibility/2006" xmlns:aink="http://schemas.microsoft.com/office/drawing/2016/ink" xmlns:am3d="http://schemas.microsoft.com/office/drawing/2017/model3d" xmlns:o="urn:schemas-microsoft-com:office:office" xmlns:r="http://schemas.openxmlformats.org/officeDocument/2006/relationships" xmlns:m="http://schemas.openxmlformats.org/officeDocument/2006/math" xmlns:v="urn:schemas-microsoft-com:vml" xmlns:wp14="http://schemas.microsoft.com/office/word/2010/wordprocessingDrawing" xmlns:wp="http://schemas.openxmlformats.org/drawingml/2006/wordprocessingDrawing" xmlns:w10="urn:schemas-microsoft-com:office:word" xmlns:w="http://schemas.openxmlformats.org/wordprocessingml/2006/main" xmlns:w14="http://schemas.microsoft.com/office/word/2010/wordml" xmlns:w15="http://schemas.microsoft.com/office/word/2012/wordml" xmlns:w16cex="http://schemas.microsoft.com/office/word/2018/wordml/cex" xmlns:w16cid="http://schemas.microsoft.com/office/word/2016/wordml/cid" xmlns:w16="http://schemas.microsoft.com/office/word/2018/wordml" xmlns:w16sdtdh="http://schemas.microsoft.com/office/word/2020/wordml/sdtdatahash" xmlns:w16se="http://schemas.microsoft.com/office/word/2015/wordml/symex" xmlns:wpg="http://schemas.microsoft.com/office/word/2010/wordprocessingGroup" xmlns:wpi="http://schemas.microsoft.com/office/word/2010/wordprocessingInk" xmlns:wne="http://schemas.microsoft.com/office/word/2006/wordml" xmlns:wps="http://schemas.microsoft.com/office/word/2010/wordprocessingShape" mc:Ignorable="w14 w15 w16se w16cid w16 w16cex w16sdtdh wp14">
+  <w:p>
+    <w:pPr>
+      <w:pStyle w:val="Header"/>
+      <w:ind w:firstLine="360"/>
+    </w:pPr>
+  </w:p>
+</w:hdr>
 </file>
 
 <file path=word/styles.xml><?xml version="1.0" encoding="utf-8"?>
@@ -457,14 +670,49 @@
   <w:style w:type="paragraph" w:default="1" w:styleId="Normal">
     <w:name w:val="Normal"/>
     <w:qFormat/>
-  </w:style>
-  <w:style w:type="character" w:default="1" w:styleId="Policepardfaut">
+    <w:rsid w:val="00F907D2"/>
+    <w:pPr>
+      <w:spacing w:after="0" w:line="288" w:lineRule="atLeast"/>
+      <w:ind w:firstLineChars="150" w:firstLine="150"/>
+      <w:jc w:val="both"/>
+    </w:pPr>
+    <w:rPr>
+      <w:rFonts w:ascii="Cambria" w:eastAsia="Cambria" w:hAnsi="Cambria" w:cs="Times New Roman"/>
+      <w:color w:val="000000"/>
+      <w:sz w:val="24"/>
+      <w:szCs w:val="24"/>
+      <w:lang w:val="en" w:eastAsia="en"/>
+    </w:rPr>
+  </w:style>
+  <w:style w:type="paragraph" w:styleId="Heading1">
+    <w:name w:val="heading 1"/>
+    <w:basedOn w:val="Normal"/>
+    <w:link w:val="Heading1Char"/>
+    <w:uiPriority w:val="9"/>
+    <w:qFormat/>
+    <w:rsid w:val="00F907D2"/>
+    <w:pPr>
+      <w:spacing w:before="1872" w:afterLines="100" w:line="408" w:lineRule="atLeast"/>
+      <w:ind w:firstLineChars="0" w:firstLine="0"/>
+      <w:jc w:val="center"/>
+      <w:outlineLvl w:val="0"/>
+    </w:pPr>
+    <w:rPr>
+      <w:b/>
+      <w:bCs/>
+      <w:color w:val="0000FF"/>
+      <w:sz w:val="34"/>
+      <w:szCs w:val="34"/>
+      <w:u w:val="single"/>
+    </w:rPr>
+  </w:style>
+  <w:style w:type="character" w:default="1" w:styleId="DefaultParagraphFont">
     <w:name w:val="Default Paragraph Font"/>
     <w:uiPriority w:val="1"/>
     <w:semiHidden/>
     <w:unhideWhenUsed/>
   </w:style>
-  <w:style w:type="table" w:default="1" w:styleId="TableauNormal">
+  <w:style w:type="table" w:default="1" w:styleId="TableNormal">
     <w:name w:val="Normal Table"/>
     <w:uiPriority w:val="99"/>
     <w:semiHidden/>
@@ -479,11 +727,146 @@
       </w:tblCellMar>
     </w:tblPr>
   </w:style>
-  <w:style w:type="numbering" w:default="1" w:styleId="Aucuneliste">
+  <w:style w:type="numbering" w:default="1" w:styleId="NoList">
     <w:name w:val="No List"/>
     <w:uiPriority w:val="99"/>
     <w:semiHidden/>
     <w:unhideWhenUsed/>
+  </w:style>
+  <w:style w:type="character" w:customStyle="1" w:styleId="Heading1Char">
+    <w:name w:val="Heading 1 Char"/>
+    <w:basedOn w:val="DefaultParagraphFont"/>
+    <w:link w:val="Heading1"/>
+    <w:uiPriority w:val="9"/>
+    <w:rsid w:val="00F907D2"/>
+    <w:rPr>
+      <w:rFonts w:ascii="Cambria" w:eastAsia="Cambria" w:hAnsi="Cambria" w:cs="Times New Roman"/>
+      <w:b/>
+      <w:bCs/>
+      <w:color w:val="0000FF"/>
+      <w:sz w:val="34"/>
+      <w:szCs w:val="34"/>
+      <w:u w:val="single"/>
+      <w:lang w:val="en" w:eastAsia="en"/>
+    </w:rPr>
+  </w:style>
+  <w:style w:type="paragraph" w:customStyle="1" w:styleId="Para04">
+    <w:name w:val="Para 04"/>
+    <w:basedOn w:val="Normal"/>
+    <w:qFormat/>
+    <w:rsid w:val="00F907D2"/>
+    <w:pPr>
+      <w:ind w:firstLineChars="0" w:firstLine="0"/>
+    </w:pPr>
+    <w:rPr>
+      <w:rFonts w:cs="Cambria"/>
+    </w:rPr>
+  </w:style>
+  <w:style w:type="character" w:styleId="Hyperlink">
+    <w:name w:val="Hyperlink"/>
+    <w:basedOn w:val="DefaultParagraphFont"/>
+    <w:uiPriority w:val="99"/>
+    <w:semiHidden/>
+    <w:unhideWhenUsed/>
+    <w:rsid w:val="00F907D2"/>
+    <w:rPr>
+      <w:color w:val="0000FF"/>
+      <w:u w:val="single"/>
+    </w:rPr>
+  </w:style>
+  <w:style w:type="paragraph" w:styleId="Header">
+    <w:name w:val="header"/>
+    <w:basedOn w:val="Normal"/>
+    <w:link w:val="HeaderChar"/>
+    <w:uiPriority w:val="99"/>
+    <w:unhideWhenUsed/>
+    <w:rsid w:val="00E26638"/>
+    <w:pPr>
+      <w:tabs>
+        <w:tab w:val="center" w:pos="4536"/>
+        <w:tab w:val="right" w:pos="9072"/>
+      </w:tabs>
+      <w:spacing w:line="240" w:lineRule="auto"/>
+    </w:pPr>
+  </w:style>
+  <w:style w:type="character" w:customStyle="1" w:styleId="HeaderChar">
+    <w:name w:val="Header Char"/>
+    <w:basedOn w:val="DefaultParagraphFont"/>
+    <w:link w:val="Header"/>
+    <w:uiPriority w:val="99"/>
+    <w:rsid w:val="00E26638"/>
+    <w:rPr>
+      <w:rFonts w:ascii="Cambria" w:eastAsia="Cambria" w:hAnsi="Cambria" w:cs="Times New Roman"/>
+      <w:color w:val="000000"/>
+      <w:sz w:val="24"/>
+      <w:szCs w:val="24"/>
+      <w:lang w:val="en" w:eastAsia="en"/>
+    </w:rPr>
+  </w:style>
+  <w:style w:type="paragraph" w:styleId="Footer">
+    <w:name w:val="footer"/>
+    <w:basedOn w:val="Normal"/>
+    <w:link w:val="FooterChar"/>
+    <w:uiPriority w:val="99"/>
+    <w:unhideWhenUsed/>
+    <w:rsid w:val="00E26638"/>
+    <w:pPr>
+      <w:tabs>
+        <w:tab w:val="center" w:pos="4536"/>
+        <w:tab w:val="right" w:pos="9072"/>
+      </w:tabs>
+      <w:spacing w:line="240" w:lineRule="auto"/>
+    </w:pPr>
+  </w:style>
+  <w:style w:type="character" w:customStyle="1" w:styleId="FooterChar">
+    <w:name w:val="Footer Char"/>
+    <w:basedOn w:val="DefaultParagraphFont"/>
+    <w:link w:val="Footer"/>
+    <w:uiPriority w:val="99"/>
+    <w:rsid w:val="00E26638"/>
+    <w:rPr>
+      <w:rFonts w:ascii="Cambria" w:eastAsia="Cambria" w:hAnsi="Cambria" w:cs="Times New Roman"/>
+      <w:color w:val="000000"/>
+      <w:sz w:val="24"/>
+      <w:szCs w:val="24"/>
+      <w:lang w:val="en" w:eastAsia="en"/>
+    </w:rPr>
+  </w:style>
+  <w:style w:type="paragraph" w:styleId="Subtitle">
+    <w:name w:val="Subtitle"/>
+    <w:basedOn w:val="Normal"/>
+    <w:next w:val="Normal"/>
+    <w:link w:val="SubtitleChar"/>
+    <w:uiPriority w:val="11"/>
+    <w:qFormat/>
+    <w:rsid w:val="00530886"/>
+    <w:pPr>
+      <w:numPr>
+        <w:ilvl w:val="1"/>
+      </w:numPr>
+      <w:spacing w:after="160"/>
+      <w:ind w:firstLineChars="150" w:firstLine="150"/>
+    </w:pPr>
+    <w:rPr>
+      <w:rFonts w:asciiTheme="minorHAnsi" w:eastAsiaTheme="minorEastAsia" w:hAnsiTheme="minorHAnsi" w:cstheme="minorBidi"/>
+      <w:color w:val="5A5A5A" w:themeColor="text1" w:themeTint="A5"/>
+      <w:spacing w:val="15"/>
+      <w:sz w:val="22"/>
+      <w:szCs w:val="22"/>
+    </w:rPr>
+  </w:style>
+  <w:style w:type="character" w:customStyle="1" w:styleId="SubtitleChar">
+    <w:name w:val="Subtitle Char"/>
+    <w:basedOn w:val="DefaultParagraphFont"/>
+    <w:link w:val="Subtitle"/>
+    <w:uiPriority w:val="11"/>
+    <w:rsid w:val="00530886"/>
+    <w:rPr>
+      <w:rFonts w:eastAsiaTheme="minorEastAsia"/>
+      <w:color w:val="5A5A5A" w:themeColor="text1" w:themeTint="A5"/>
+      <w:spacing w:val="15"/>
+      <w:lang w:val="en" w:eastAsia="en"/>
+    </w:rPr>
   </w:style>
 </w:styles>
 </file>
@@ -493,10 +876,10 @@
   <a:themeElements>
     <a:clrScheme name="Office">
       <a:dk1>
-        <a:sysClr val="windowText" lastClr="979797"/>
+        <a:sysClr val="windowText" lastClr="000000"/>
       </a:dk1>
       <a:lt1>
-        <a:sysClr val="window" lastClr="202020"/>
+        <a:sysClr val="window" lastClr="FFFFFF"/>
       </a:lt1>
       <a:dk2>
         <a:srgbClr val="44546A"/>

</xml_diff>